<commit_message>
atlz tipos de acidentes
</commit_message>
<xml_diff>
--- a/Requisitos/AS_cadastrar_tipos_de_acidentes.docx
+++ b/Requisitos/AS_cadastrar_tipos_de_acidentes.docx
@@ -246,13 +246,7 @@
         <w:rPr>
           <w:lang w:val="pt-BR"/>
         </w:rPr>
-        <w:t>abre a opção de cadastrar</w:t>
-      </w:r>
-      <w:r>
-        <w:rPr>
-          <w:lang w:val="pt-BR"/>
-        </w:rPr>
-        <w:t xml:space="preserve"> novo </w:t>
+        <w:t xml:space="preserve">abre a opção </w:t>
       </w:r>
       <w:r>
         <w:rPr>
@@ -313,13 +307,31 @@
         <w:rPr>
           <w:lang w:val="pt-BR"/>
         </w:rPr>
-        <w:t xml:space="preserve"> janela com um formulário a ser preenchido</w:t>
-      </w:r>
-      <w:r>
-        <w:rPr>
-          <w:lang w:val="pt-BR"/>
-        </w:rPr>
-        <w:t xml:space="preserve"> referente ao cadastramento</w:t>
+        <w:t xml:space="preserve"> </w:t>
+      </w:r>
+      <w:r>
+        <w:rPr>
+          <w:lang w:val="pt-BR"/>
+        </w:rPr>
+        <w:t xml:space="preserve">janela, ao clicar no botão novo, </w:t>
+      </w:r>
+      <w:r>
+        <w:rPr>
+          <w:lang w:val="pt-BR"/>
+        </w:rPr>
+        <w:t xml:space="preserve">um formulário </w:t>
+      </w:r>
+      <w:r>
+        <w:rPr>
+          <w:lang w:val="pt-BR"/>
+        </w:rPr>
+        <w:t>é mostrado referente</w:t>
+      </w:r>
+      <w:r>
+        <w:rPr>
+          <w:lang w:val="pt-BR"/>
+        </w:rPr>
+        <w:t xml:space="preserve"> ao cadastramento</w:t>
       </w:r>
       <w:r>
         <w:rPr>
@@ -344,19 +356,13 @@
         <w:rPr>
           <w:lang w:val="pt-BR"/>
         </w:rPr>
-        <w:t>Ao clicar no bot</w:t>
-      </w:r>
-      <w:r>
-        <w:rPr>
-          <w:lang w:val="pt-BR"/>
-        </w:rPr>
-        <w:t xml:space="preserve">ão novo, </w:t>
-      </w:r>
-      <w:r>
-        <w:rPr>
-          <w:lang w:val="pt-BR"/>
-        </w:rPr>
-        <w:t>o Usuário</w:t>
+        <w:t>O</w:t>
+      </w:r>
+      <w:r>
+        <w:rPr>
+          <w:lang w:val="pt-BR"/>
+        </w:rPr>
+        <w:t xml:space="preserve"> Usuário</w:t>
       </w:r>
       <w:r>
         <w:rPr>
@@ -398,31 +404,25 @@
         <w:rPr>
           <w:lang w:val="pt-BR"/>
         </w:rPr>
-        <w:t xml:space="preserve">, após isso pode </w:t>
-      </w:r>
-      <w:r>
-        <w:rPr>
-          <w:lang w:val="pt-BR"/>
-        </w:rPr>
-        <w:t>clica</w:t>
-      </w:r>
-      <w:r>
-        <w:rPr>
-          <w:lang w:val="pt-BR"/>
-        </w:rPr>
-        <w:t>r no ícone localizado no lado esquerdo do registro para</w:t>
-      </w:r>
-      <w:r>
-        <w:rPr>
-          <w:lang w:val="pt-BR"/>
-        </w:rPr>
-        <w:t xml:space="preserve"> </w:t>
-      </w:r>
-      <w:r>
-        <w:rPr>
-          <w:lang w:val="pt-BR"/>
-        </w:rPr>
-        <w:t>incluir</w:t>
+        <w:t xml:space="preserve"> e clica no </w:t>
+      </w:r>
+      <w:r>
+        <w:rPr>
+          <w:lang w:val="pt-BR"/>
+        </w:rPr>
+        <w:t>ícone</w:t>
+      </w:r>
+      <w:r>
+        <w:rPr>
+          <w:lang w:val="pt-BR"/>
+        </w:rPr>
+        <w:t xml:space="preserve"> de inclusão</w:t>
+      </w:r>
+      <w:r>
+        <w:rPr>
+          <w:lang w:val="pt-BR"/>
+        </w:rPr>
+        <w:t xml:space="preserve"> localizado no lado esquerdo do registro</w:t>
       </w:r>
       <w:r>
         <w:rPr>
@@ -680,13 +680,19 @@
         <w:rPr>
           <w:lang w:val="pt-BR"/>
         </w:rPr>
-        <w:t xml:space="preserve">faz as alterações que desejar e clica em </w:t>
-      </w:r>
-      <w:r>
-        <w:rPr>
-          <w:lang w:val="pt-BR"/>
-        </w:rPr>
-        <w:t>atualizar, a atualização e representada por um ícone localizado no lado esquerdo do registro</w:t>
+        <w:t xml:space="preserve">faz as alterações que desejar e clica </w:t>
+      </w:r>
+      <w:r>
+        <w:rPr>
+          <w:lang w:val="pt-BR"/>
+        </w:rPr>
+        <w:t xml:space="preserve">no ícone de atualizar </w:t>
+      </w:r>
+      <w:r>
+        <w:rPr>
+          <w:lang w:val="pt-BR"/>
+        </w:rPr>
+        <w:t>localizado no lado esquerdo do registro</w:t>
       </w:r>
       <w:r>
         <w:rPr>
@@ -970,8 +976,28 @@
           <w:lang w:val="pt-BR"/>
         </w:rPr>
       </w:pPr>
+    </w:p>
+    <w:p>
+      <w:pPr>
+        <w:jc w:val="both"/>
+        <w:rPr>
+          <w:sz w:val="20"/>
+          <w:szCs w:val="20"/>
+          <w:lang w:val="pt-BR"/>
+        </w:rPr>
+      </w:pPr>
       <w:bookmarkStart w:id="0" w:name="_GoBack"/>
       <w:bookmarkEnd w:id="0"/>
+    </w:p>
+    <w:p>
+      <w:pPr>
+        <w:jc w:val="both"/>
+        <w:rPr>
+          <w:sz w:val="20"/>
+          <w:szCs w:val="20"/>
+          <w:lang w:val="pt-BR"/>
+        </w:rPr>
+      </w:pPr>
     </w:p>
     <w:p>
       <w:pPr>
@@ -3342,7 +3368,7 @@
 </file>
 
 <file path=customXml/itemProps1.xml><?xml version="1.0" encoding="utf-8"?>
-<ds:datastoreItem xmlns:ds="http://schemas.openxmlformats.org/officeDocument/2006/customXml" ds:itemID="{F61BB630-68F7-45F4-A610-FBF666F4B5A5}">
+<ds:datastoreItem xmlns:ds="http://schemas.openxmlformats.org/officeDocument/2006/customXml" ds:itemID="{F18B3D4C-A8DB-44D1-8C98-41A0CFCAA3E0}">
   <ds:schemaRefs>
     <ds:schemaRef ds:uri="http://schemas.openxmlformats.org/officeDocument/2006/bibliography"/>
   </ds:schemaRefs>

</xml_diff>